<commit_message>
15:21-11/05/2204: Updated business rules to the proposal.
</commit_message>
<xml_diff>
--- a/Documentation/Project Proposal Memo.docx
+++ b/Documentation/Project Proposal Memo.docx
@@ -1108,8 +1108,6 @@
       <w:pPr>
         <w:rPr>
           <w:rFonts w:ascii="Times New Roman" w:hAnsi="Times New Roman" w:cs="Times New Roman"/>
-          <w:b/>
-          <w:bCs/>
           <w:sz w:val="24"/>
           <w:szCs w:val="24"/>
         </w:rPr>
@@ -1127,10 +1125,9 @@
     </w:p>
     <w:p>
       <w:pPr>
-        <w:pStyle w:val="ListParagraph"/>
         <w:numPr>
           <w:ilvl w:val="0"/>
-          <w:numId w:val="29"/>
+          <w:numId w:val="33"/>
         </w:numPr>
         <w:rPr>
           <w:rFonts w:ascii="Times New Roman" w:hAnsi="Times New Roman" w:cs="Times New Roman"/>
@@ -1144,7 +1141,7 @@
           <w:sz w:val="24"/>
           <w:szCs w:val="24"/>
         </w:rPr>
-        <w:t xml:space="preserve">Add to Collection from Wishlist: When a user moves a game from the </w:t>
+        <w:t xml:space="preserve">Users can add a maximum of 10 games to the </w:t>
       </w:r>
       <w:proofErr w:type="spellStart"/>
       <w:r>
@@ -1162,41 +1159,70 @@
           <w:sz w:val="24"/>
           <w:szCs w:val="24"/>
         </w:rPr>
-        <w:t xml:space="preserve"> to their collection, they can easily mark it as "owned" without needing to re-enter details, improving workflow efficiency.</w:t>
+        <w:t>.</w:t>
       </w:r>
     </w:p>
     <w:p>
       <w:pPr>
         <w:pStyle w:val="ListParagraph"/>
-        <w:ind w:left="1080"/>
-        <w:rPr>
-          <w:rFonts w:ascii="Times New Roman" w:hAnsi="Times New Roman" w:cs="Times New Roman"/>
-          <w:sz w:val="24"/>
-          <w:szCs w:val="24"/>
-        </w:rPr>
-      </w:pPr>
+        <w:numPr>
+          <w:ilvl w:val="0"/>
+          <w:numId w:val="33"/>
+        </w:numPr>
+        <w:rPr>
+          <w:rFonts w:ascii="Times New Roman" w:hAnsi="Times New Roman" w:cs="Times New Roman"/>
+          <w:sz w:val="24"/>
+          <w:szCs w:val="24"/>
+        </w:rPr>
+      </w:pPr>
+      <w:r>
+        <w:rPr>
+          <w:rFonts w:ascii="Times New Roman" w:hAnsi="Times New Roman" w:cs="Times New Roman"/>
+          <w:sz w:val="24"/>
+          <w:szCs w:val="24"/>
+        </w:rPr>
+        <w:t xml:space="preserve">Games </w:t>
+      </w:r>
+      <w:proofErr w:type="spellStart"/>
+      <w:proofErr w:type="gramStart"/>
+      <w:r>
+        <w:rPr>
+          <w:rFonts w:ascii="Times New Roman" w:hAnsi="Times New Roman" w:cs="Times New Roman"/>
+          <w:sz w:val="24"/>
+          <w:szCs w:val="24"/>
+        </w:rPr>
+        <w:t>can not</w:t>
+      </w:r>
+      <w:proofErr w:type="spellEnd"/>
+      <w:proofErr w:type="gramEnd"/>
+      <w:r>
+        <w:rPr>
+          <w:rFonts w:ascii="Times New Roman" w:hAnsi="Times New Roman" w:cs="Times New Roman"/>
+          <w:sz w:val="24"/>
+          <w:szCs w:val="24"/>
+        </w:rPr>
+        <w:t xml:space="preserve"> have more than 5 platforms.</w:t>
+      </w:r>
     </w:p>
     <w:p>
       <w:pPr>
         <w:pStyle w:val="ListParagraph"/>
-        <w:numPr>
-          <w:ilvl w:val="0"/>
-          <w:numId w:val="29"/>
-        </w:numPr>
-        <w:rPr>
-          <w:rFonts w:ascii="Times New Roman" w:hAnsi="Times New Roman" w:cs="Times New Roman"/>
-          <w:sz w:val="24"/>
-          <w:szCs w:val="24"/>
-        </w:rPr>
-      </w:pPr>
-      <w:r>
-        <w:rPr>
-          <w:rFonts w:ascii="Times New Roman" w:hAnsi="Times New Roman" w:cs="Times New Roman"/>
-          <w:sz w:val="24"/>
-          <w:szCs w:val="24"/>
-        </w:rPr>
-        <w:t>Restrict Duplicate Games: The application will prompt users if they try to add a game already in their collection, helping avoid duplicate entries and maintain accurate records.</w:t>
-      </w:r>
+        <w:ind w:left="1080"/>
+        <w:rPr>
+          <w:rFonts w:ascii="Times New Roman" w:hAnsi="Times New Roman" w:cs="Times New Roman"/>
+          <w:sz w:val="24"/>
+          <w:szCs w:val="24"/>
+        </w:rPr>
+      </w:pPr>
+    </w:p>
+    <w:p>
+      <w:pPr>
+        <w:rPr>
+          <w:rFonts w:ascii="Times New Roman" w:hAnsi="Times New Roman" w:cs="Times New Roman"/>
+          <w:sz w:val="24"/>
+          <w:szCs w:val="24"/>
+        </w:rPr>
+      </w:pPr>
     </w:p>
     <w:sectPr>
       <w:pgSz w:w="12240" w:h="15840"/>
@@ -1997,6 +2023,119 @@
     </w:lvl>
   </w:abstractNum>
   <w:abstractNum w:abstractNumId="6" w15:restartNumberingAfterBreak="0">
+    <w:nsid w:val="27483671"/>
+    <w:multiLevelType w:val="multilevel"/>
+    <w:tmpl w:val="76D06BF0"/>
+    <w:lvl w:ilvl="0">
+      <w:start w:val="1"/>
+      <w:numFmt w:val="decimal"/>
+      <w:lvlText w:val="%1."/>
+      <w:lvlJc w:val="left"/>
+      <w:pPr>
+        <w:tabs>
+          <w:tab w:val="num" w:pos="720"/>
+        </w:tabs>
+        <w:ind w:left="720" w:hanging="360"/>
+      </w:pPr>
+    </w:lvl>
+    <w:lvl w:ilvl="1" w:tentative="1">
+      <w:start w:val="1"/>
+      <w:numFmt w:val="decimal"/>
+      <w:lvlText w:val="%2."/>
+      <w:lvlJc w:val="left"/>
+      <w:pPr>
+        <w:tabs>
+          <w:tab w:val="num" w:pos="1440"/>
+        </w:tabs>
+        <w:ind w:left="1440" w:hanging="360"/>
+      </w:pPr>
+    </w:lvl>
+    <w:lvl w:ilvl="2" w:tentative="1">
+      <w:start w:val="1"/>
+      <w:numFmt w:val="decimal"/>
+      <w:lvlText w:val="%3."/>
+      <w:lvlJc w:val="left"/>
+      <w:pPr>
+        <w:tabs>
+          <w:tab w:val="num" w:pos="2160"/>
+        </w:tabs>
+        <w:ind w:left="2160" w:hanging="360"/>
+      </w:pPr>
+    </w:lvl>
+    <w:lvl w:ilvl="3" w:tentative="1">
+      <w:start w:val="1"/>
+      <w:numFmt w:val="decimal"/>
+      <w:lvlText w:val="%4."/>
+      <w:lvlJc w:val="left"/>
+      <w:pPr>
+        <w:tabs>
+          <w:tab w:val="num" w:pos="2880"/>
+        </w:tabs>
+        <w:ind w:left="2880" w:hanging="360"/>
+      </w:pPr>
+    </w:lvl>
+    <w:lvl w:ilvl="4" w:tentative="1">
+      <w:start w:val="1"/>
+      <w:numFmt w:val="decimal"/>
+      <w:lvlText w:val="%5."/>
+      <w:lvlJc w:val="left"/>
+      <w:pPr>
+        <w:tabs>
+          <w:tab w:val="num" w:pos="3600"/>
+        </w:tabs>
+        <w:ind w:left="3600" w:hanging="360"/>
+      </w:pPr>
+    </w:lvl>
+    <w:lvl w:ilvl="5" w:tentative="1">
+      <w:start w:val="1"/>
+      <w:numFmt w:val="decimal"/>
+      <w:lvlText w:val="%6."/>
+      <w:lvlJc w:val="left"/>
+      <w:pPr>
+        <w:tabs>
+          <w:tab w:val="num" w:pos="4320"/>
+        </w:tabs>
+        <w:ind w:left="4320" w:hanging="360"/>
+      </w:pPr>
+    </w:lvl>
+    <w:lvl w:ilvl="6" w:tentative="1">
+      <w:start w:val="1"/>
+      <w:numFmt w:val="decimal"/>
+      <w:lvlText w:val="%7."/>
+      <w:lvlJc w:val="left"/>
+      <w:pPr>
+        <w:tabs>
+          <w:tab w:val="num" w:pos="5040"/>
+        </w:tabs>
+        <w:ind w:left="5040" w:hanging="360"/>
+      </w:pPr>
+    </w:lvl>
+    <w:lvl w:ilvl="7" w:tentative="1">
+      <w:start w:val="1"/>
+      <w:numFmt w:val="decimal"/>
+      <w:lvlText w:val="%8."/>
+      <w:lvlJc w:val="left"/>
+      <w:pPr>
+        <w:tabs>
+          <w:tab w:val="num" w:pos="5760"/>
+        </w:tabs>
+        <w:ind w:left="5760" w:hanging="360"/>
+      </w:pPr>
+    </w:lvl>
+    <w:lvl w:ilvl="8" w:tentative="1">
+      <w:start w:val="1"/>
+      <w:numFmt w:val="decimal"/>
+      <w:lvlText w:val="%9."/>
+      <w:lvlJc w:val="left"/>
+      <w:pPr>
+        <w:tabs>
+          <w:tab w:val="num" w:pos="6480"/>
+        </w:tabs>
+        <w:ind w:left="6480" w:hanging="360"/>
+      </w:pPr>
+    </w:lvl>
+  </w:abstractNum>
+  <w:abstractNum w:abstractNumId="7" w15:restartNumberingAfterBreak="0">
     <w:nsid w:val="2ED31EB9"/>
     <w:multiLevelType w:val="hybridMultilevel"/>
     <w:tmpl w:val="8E746F5A"/>
@@ -2109,7 +2248,7 @@
       </w:rPr>
     </w:lvl>
   </w:abstractNum>
-  <w:abstractNum w:abstractNumId="7" w15:restartNumberingAfterBreak="0">
+  <w:abstractNum w:abstractNumId="8" w15:restartNumberingAfterBreak="0">
     <w:nsid w:val="2FB90D6B"/>
     <w:multiLevelType w:val="multilevel"/>
     <w:tmpl w:val="F3745794"/>
@@ -2258,7 +2397,7 @@
       </w:rPr>
     </w:lvl>
   </w:abstractNum>
-  <w:abstractNum w:abstractNumId="8" w15:restartNumberingAfterBreak="0">
+  <w:abstractNum w:abstractNumId="9" w15:restartNumberingAfterBreak="0">
     <w:nsid w:val="30237AAA"/>
     <w:multiLevelType w:val="hybridMultilevel"/>
     <w:tmpl w:val="3008007C"/>
@@ -2371,7 +2510,7 @@
       </w:rPr>
     </w:lvl>
   </w:abstractNum>
-  <w:abstractNum w:abstractNumId="9" w15:restartNumberingAfterBreak="0">
+  <w:abstractNum w:abstractNumId="10" w15:restartNumberingAfterBreak="0">
     <w:nsid w:val="30545414"/>
     <w:multiLevelType w:val="hybridMultilevel"/>
     <w:tmpl w:val="952AE776"/>
@@ -2484,7 +2623,7 @@
       </w:rPr>
     </w:lvl>
   </w:abstractNum>
-  <w:abstractNum w:abstractNumId="10" w15:restartNumberingAfterBreak="0">
+  <w:abstractNum w:abstractNumId="11" w15:restartNumberingAfterBreak="0">
     <w:nsid w:val="3629136F"/>
     <w:multiLevelType w:val="multilevel"/>
     <w:tmpl w:val="7B2E3718"/>
@@ -2633,7 +2772,7 @@
       </w:rPr>
     </w:lvl>
   </w:abstractNum>
-  <w:abstractNum w:abstractNumId="11" w15:restartNumberingAfterBreak="0">
+  <w:abstractNum w:abstractNumId="12" w15:restartNumberingAfterBreak="0">
     <w:nsid w:val="3B642223"/>
     <w:multiLevelType w:val="multilevel"/>
     <w:tmpl w:val="9656EE94"/>
@@ -2782,7 +2921,7 @@
       </w:rPr>
     </w:lvl>
   </w:abstractNum>
-  <w:abstractNum w:abstractNumId="12" w15:restartNumberingAfterBreak="0">
+  <w:abstractNum w:abstractNumId="13" w15:restartNumberingAfterBreak="0">
     <w:nsid w:val="3B9A3ADA"/>
     <w:multiLevelType w:val="hybridMultilevel"/>
     <w:tmpl w:val="BD2E04DE"/>
@@ -2871,7 +3010,7 @@
       </w:pPr>
     </w:lvl>
   </w:abstractNum>
-  <w:abstractNum w:abstractNumId="13" w15:restartNumberingAfterBreak="0">
+  <w:abstractNum w:abstractNumId="14" w15:restartNumberingAfterBreak="0">
     <w:nsid w:val="3C2F0521"/>
     <w:multiLevelType w:val="multilevel"/>
     <w:tmpl w:val="05EA2A1C"/>
@@ -3020,7 +3159,7 @@
       </w:rPr>
     </w:lvl>
   </w:abstractNum>
-  <w:abstractNum w:abstractNumId="14" w15:restartNumberingAfterBreak="0">
+  <w:abstractNum w:abstractNumId="15" w15:restartNumberingAfterBreak="0">
     <w:nsid w:val="3FF4437D"/>
     <w:multiLevelType w:val="hybridMultilevel"/>
     <w:tmpl w:val="8854977A"/>
@@ -3133,7 +3272,7 @@
       </w:rPr>
     </w:lvl>
   </w:abstractNum>
-  <w:abstractNum w:abstractNumId="15" w15:restartNumberingAfterBreak="0">
+  <w:abstractNum w:abstractNumId="16" w15:restartNumberingAfterBreak="0">
     <w:nsid w:val="402B710A"/>
     <w:multiLevelType w:val="hybridMultilevel"/>
     <w:tmpl w:val="48BA5D3A"/>
@@ -3222,7 +3361,7 @@
       </w:pPr>
     </w:lvl>
   </w:abstractNum>
-  <w:abstractNum w:abstractNumId="16" w15:restartNumberingAfterBreak="0">
+  <w:abstractNum w:abstractNumId="17" w15:restartNumberingAfterBreak="0">
     <w:nsid w:val="42D7684C"/>
     <w:multiLevelType w:val="multilevel"/>
     <w:tmpl w:val="EE945D02"/>
@@ -3371,7 +3510,7 @@
       </w:rPr>
     </w:lvl>
   </w:abstractNum>
-  <w:abstractNum w:abstractNumId="17" w15:restartNumberingAfterBreak="0">
+  <w:abstractNum w:abstractNumId="18" w15:restartNumberingAfterBreak="0">
     <w:nsid w:val="530A6882"/>
     <w:multiLevelType w:val="hybridMultilevel"/>
     <w:tmpl w:val="3A985AE4"/>
@@ -3484,7 +3623,96 @@
       </w:rPr>
     </w:lvl>
   </w:abstractNum>
-  <w:abstractNum w:abstractNumId="18" w15:restartNumberingAfterBreak="0">
+  <w:abstractNum w:abstractNumId="19" w15:restartNumberingAfterBreak="0">
+    <w:nsid w:val="60EA42B4"/>
+    <w:multiLevelType w:val="hybridMultilevel"/>
+    <w:tmpl w:val="6E06490E"/>
+    <w:lvl w:ilvl="0" w:tplc="0409000F">
+      <w:start w:val="1"/>
+      <w:numFmt w:val="decimal"/>
+      <w:lvlText w:val="%1."/>
+      <w:lvlJc w:val="left"/>
+      <w:pPr>
+        <w:ind w:left="1080" w:hanging="360"/>
+      </w:pPr>
+      <w:rPr>
+        <w:rFonts w:hint="default"/>
+      </w:rPr>
+    </w:lvl>
+    <w:lvl w:ilvl="1" w:tplc="04090019" w:tentative="1">
+      <w:start w:val="1"/>
+      <w:numFmt w:val="lowerLetter"/>
+      <w:lvlText w:val="%2."/>
+      <w:lvlJc w:val="left"/>
+      <w:pPr>
+        <w:ind w:left="1800" w:hanging="360"/>
+      </w:pPr>
+    </w:lvl>
+    <w:lvl w:ilvl="2" w:tplc="0409001B" w:tentative="1">
+      <w:start w:val="1"/>
+      <w:numFmt w:val="lowerRoman"/>
+      <w:lvlText w:val="%3."/>
+      <w:lvlJc w:val="right"/>
+      <w:pPr>
+        <w:ind w:left="2520" w:hanging="180"/>
+      </w:pPr>
+    </w:lvl>
+    <w:lvl w:ilvl="3" w:tplc="0409000F" w:tentative="1">
+      <w:start w:val="1"/>
+      <w:numFmt w:val="decimal"/>
+      <w:lvlText w:val="%4."/>
+      <w:lvlJc w:val="left"/>
+      <w:pPr>
+        <w:ind w:left="3240" w:hanging="360"/>
+      </w:pPr>
+    </w:lvl>
+    <w:lvl w:ilvl="4" w:tplc="04090019" w:tentative="1">
+      <w:start w:val="1"/>
+      <w:numFmt w:val="lowerLetter"/>
+      <w:lvlText w:val="%5."/>
+      <w:lvlJc w:val="left"/>
+      <w:pPr>
+        <w:ind w:left="3960" w:hanging="360"/>
+      </w:pPr>
+    </w:lvl>
+    <w:lvl w:ilvl="5" w:tplc="0409001B" w:tentative="1">
+      <w:start w:val="1"/>
+      <w:numFmt w:val="lowerRoman"/>
+      <w:lvlText w:val="%6."/>
+      <w:lvlJc w:val="right"/>
+      <w:pPr>
+        <w:ind w:left="4680" w:hanging="180"/>
+      </w:pPr>
+    </w:lvl>
+    <w:lvl w:ilvl="6" w:tplc="0409000F" w:tentative="1">
+      <w:start w:val="1"/>
+      <w:numFmt w:val="decimal"/>
+      <w:lvlText w:val="%7."/>
+      <w:lvlJc w:val="left"/>
+      <w:pPr>
+        <w:ind w:left="5400" w:hanging="360"/>
+      </w:pPr>
+    </w:lvl>
+    <w:lvl w:ilvl="7" w:tplc="04090019" w:tentative="1">
+      <w:start w:val="1"/>
+      <w:numFmt w:val="lowerLetter"/>
+      <w:lvlText w:val="%8."/>
+      <w:lvlJc w:val="left"/>
+      <w:pPr>
+        <w:ind w:left="6120" w:hanging="360"/>
+      </w:pPr>
+    </w:lvl>
+    <w:lvl w:ilvl="8" w:tplc="0409001B" w:tentative="1">
+      <w:start w:val="1"/>
+      <w:numFmt w:val="lowerRoman"/>
+      <w:lvlText w:val="%9."/>
+      <w:lvlJc w:val="right"/>
+      <w:pPr>
+        <w:ind w:left="6840" w:hanging="180"/>
+      </w:pPr>
+    </w:lvl>
+  </w:abstractNum>
+  <w:abstractNum w:abstractNumId="20" w15:restartNumberingAfterBreak="0">
     <w:nsid w:val="629B1B4C"/>
     <w:multiLevelType w:val="hybridMultilevel"/>
     <w:tmpl w:val="74709114"/>
@@ -3573,7 +3801,7 @@
       </w:pPr>
     </w:lvl>
   </w:abstractNum>
-  <w:abstractNum w:abstractNumId="19" w15:restartNumberingAfterBreak="0">
+  <w:abstractNum w:abstractNumId="21" w15:restartNumberingAfterBreak="0">
     <w:nsid w:val="680D066C"/>
     <w:multiLevelType w:val="multilevel"/>
     <w:tmpl w:val="0512CB5C"/>
@@ -3722,7 +3950,7 @@
       </w:rPr>
     </w:lvl>
   </w:abstractNum>
-  <w:abstractNum w:abstractNumId="20" w15:restartNumberingAfterBreak="0">
+  <w:abstractNum w:abstractNumId="22" w15:restartNumberingAfterBreak="0">
     <w:nsid w:val="683D3597"/>
     <w:multiLevelType w:val="hybridMultilevel"/>
     <w:tmpl w:val="93D85AAE"/>
@@ -3811,7 +4039,7 @@
       </w:pPr>
     </w:lvl>
   </w:abstractNum>
-  <w:abstractNum w:abstractNumId="21" w15:restartNumberingAfterBreak="0">
+  <w:abstractNum w:abstractNumId="23" w15:restartNumberingAfterBreak="0">
     <w:nsid w:val="686708C8"/>
     <w:multiLevelType w:val="multilevel"/>
     <w:tmpl w:val="463849BE"/>
@@ -3960,7 +4188,7 @@
       </w:rPr>
     </w:lvl>
   </w:abstractNum>
-  <w:abstractNum w:abstractNumId="22" w15:restartNumberingAfterBreak="0">
+  <w:abstractNum w:abstractNumId="24" w15:restartNumberingAfterBreak="0">
     <w:nsid w:val="696E6B53"/>
     <w:multiLevelType w:val="hybridMultilevel"/>
     <w:tmpl w:val="5948AB0E"/>
@@ -4046,7 +4274,7 @@
       </w:pPr>
     </w:lvl>
   </w:abstractNum>
-  <w:abstractNum w:abstractNumId="23" w15:restartNumberingAfterBreak="0">
+  <w:abstractNum w:abstractNumId="25" w15:restartNumberingAfterBreak="0">
     <w:nsid w:val="6A2739BD"/>
     <w:multiLevelType w:val="multilevel"/>
     <w:tmpl w:val="8FC4F248"/>
@@ -4195,10 +4423,10 @@
       </w:rPr>
     </w:lvl>
   </w:abstractNum>
-  <w:abstractNum w:abstractNumId="24" w15:restartNumberingAfterBreak="0">
+  <w:abstractNum w:abstractNumId="26" w15:restartNumberingAfterBreak="0">
     <w:nsid w:val="6EBE2BEA"/>
     <w:multiLevelType w:val="hybridMultilevel"/>
-    <w:tmpl w:val="575A885C"/>
+    <w:tmpl w:val="1E865EF8"/>
     <w:lvl w:ilvl="0" w:tplc="0409000F">
       <w:start w:val="1"/>
       <w:numFmt w:val="decimal"/>
@@ -4284,7 +4512,7 @@
       </w:pPr>
     </w:lvl>
   </w:abstractNum>
-  <w:abstractNum w:abstractNumId="25" w15:restartNumberingAfterBreak="0">
+  <w:abstractNum w:abstractNumId="27" w15:restartNumberingAfterBreak="0">
     <w:nsid w:val="721F6D33"/>
     <w:multiLevelType w:val="hybridMultilevel"/>
     <w:tmpl w:val="3640B07E"/>
@@ -4370,7 +4598,7 @@
       </w:pPr>
     </w:lvl>
   </w:abstractNum>
-  <w:abstractNum w:abstractNumId="26" w15:restartNumberingAfterBreak="0">
+  <w:abstractNum w:abstractNumId="28" w15:restartNumberingAfterBreak="0">
     <w:nsid w:val="72C9527C"/>
     <w:multiLevelType w:val="hybridMultilevel"/>
     <w:tmpl w:val="848EE1BE"/>
@@ -4459,7 +4687,7 @@
       </w:pPr>
     </w:lvl>
   </w:abstractNum>
-  <w:abstractNum w:abstractNumId="27" w15:restartNumberingAfterBreak="0">
+  <w:abstractNum w:abstractNumId="29" w15:restartNumberingAfterBreak="0">
     <w:nsid w:val="743C010D"/>
     <w:multiLevelType w:val="hybridMultilevel"/>
     <w:tmpl w:val="D98C70F8"/>
@@ -4572,7 +4800,7 @@
       </w:rPr>
     </w:lvl>
   </w:abstractNum>
-  <w:abstractNum w:abstractNumId="28" w15:restartNumberingAfterBreak="0">
+  <w:abstractNum w:abstractNumId="30" w15:restartNumberingAfterBreak="0">
     <w:nsid w:val="763104DF"/>
     <w:multiLevelType w:val="hybridMultilevel"/>
     <w:tmpl w:val="1630706E"/>
@@ -4685,7 +4913,7 @@
       </w:rPr>
     </w:lvl>
   </w:abstractNum>
-  <w:abstractNum w:abstractNumId="29" w15:restartNumberingAfterBreak="0">
+  <w:abstractNum w:abstractNumId="31" w15:restartNumberingAfterBreak="0">
     <w:nsid w:val="7D516CD2"/>
     <w:multiLevelType w:val="hybridMultilevel"/>
     <w:tmpl w:val="E9142C80"/>
@@ -4798,7 +5026,7 @@
       </w:rPr>
     </w:lvl>
   </w:abstractNum>
-  <w:abstractNum w:abstractNumId="30" w15:restartNumberingAfterBreak="0">
+  <w:abstractNum w:abstractNumId="32" w15:restartNumberingAfterBreak="0">
     <w:nsid w:val="7FA8258A"/>
     <w:multiLevelType w:val="hybridMultilevel"/>
     <w:tmpl w:val="8B8CEEFE"/>
@@ -4885,25 +5113,25 @@
     </w:lvl>
   </w:abstractNum>
   <w:num w:numId="1" w16cid:durableId="394820719">
-    <w:abstractNumId w:val="30"/>
+    <w:abstractNumId w:val="32"/>
   </w:num>
   <w:num w:numId="2" w16cid:durableId="526871203">
-    <w:abstractNumId w:val="26"/>
+    <w:abstractNumId w:val="28"/>
   </w:num>
   <w:num w:numId="3" w16cid:durableId="2001690392">
-    <w:abstractNumId w:val="10"/>
+    <w:abstractNumId w:val="11"/>
   </w:num>
   <w:num w:numId="4" w16cid:durableId="63726165">
-    <w:abstractNumId w:val="19"/>
+    <w:abstractNumId w:val="21"/>
   </w:num>
   <w:num w:numId="5" w16cid:durableId="338891726">
-    <w:abstractNumId w:val="7"/>
+    <w:abstractNumId w:val="8"/>
   </w:num>
   <w:num w:numId="6" w16cid:durableId="1045061879">
-    <w:abstractNumId w:val="23"/>
+    <w:abstractNumId w:val="25"/>
   </w:num>
   <w:num w:numId="7" w16cid:durableId="1879513389">
-    <w:abstractNumId w:val="13"/>
+    <w:abstractNumId w:val="14"/>
   </w:num>
   <w:num w:numId="8" w16cid:durableId="402264705">
     <w:abstractNumId w:val="1"/>
@@ -4912,25 +5140,25 @@
     <w:abstractNumId w:val="0"/>
   </w:num>
   <w:num w:numId="10" w16cid:durableId="890848286">
-    <w:abstractNumId w:val="22"/>
+    <w:abstractNumId w:val="24"/>
   </w:num>
   <w:num w:numId="11" w16cid:durableId="298656984">
-    <w:abstractNumId w:val="24"/>
+    <w:abstractNumId w:val="26"/>
   </w:num>
   <w:num w:numId="12" w16cid:durableId="312804199">
-    <w:abstractNumId w:val="9"/>
+    <w:abstractNumId w:val="10"/>
   </w:num>
   <w:num w:numId="13" w16cid:durableId="1709528049">
     <w:abstractNumId w:val="2"/>
   </w:num>
   <w:num w:numId="14" w16cid:durableId="1260991794">
-    <w:abstractNumId w:val="28"/>
+    <w:abstractNumId w:val="30"/>
   </w:num>
   <w:num w:numId="15" w16cid:durableId="975456338">
-    <w:abstractNumId w:val="6"/>
+    <w:abstractNumId w:val="7"/>
   </w:num>
   <w:num w:numId="16" w16cid:durableId="374427372">
-    <w:abstractNumId w:val="27"/>
+    <w:abstractNumId w:val="29"/>
   </w:num>
   <w:num w:numId="17" w16cid:durableId="2140341141">
     <w:abstractNumId w:val="3"/>
@@ -4942,40 +5170,46 @@
     <w:abstractNumId w:val="5"/>
   </w:num>
   <w:num w:numId="20" w16cid:durableId="1197307021">
+    <w:abstractNumId w:val="17"/>
+  </w:num>
+  <w:num w:numId="21" w16cid:durableId="604922895">
     <w:abstractNumId w:val="16"/>
   </w:num>
-  <w:num w:numId="21" w16cid:durableId="604922895">
+  <w:num w:numId="22" w16cid:durableId="108665762">
+    <w:abstractNumId w:val="18"/>
+  </w:num>
+  <w:num w:numId="23" w16cid:durableId="433749353">
+    <w:abstractNumId w:val="31"/>
+  </w:num>
+  <w:num w:numId="24" w16cid:durableId="1019088250">
+    <w:abstractNumId w:val="23"/>
+  </w:num>
+  <w:num w:numId="25" w16cid:durableId="540828338">
+    <w:abstractNumId w:val="12"/>
+  </w:num>
+  <w:num w:numId="26" w16cid:durableId="683941792">
+    <w:abstractNumId w:val="22"/>
+  </w:num>
+  <w:num w:numId="27" w16cid:durableId="1475297278">
     <w:abstractNumId w:val="15"/>
   </w:num>
-  <w:num w:numId="22" w16cid:durableId="108665762">
-    <w:abstractNumId w:val="17"/>
+  <w:num w:numId="28" w16cid:durableId="2090999453">
+    <w:abstractNumId w:val="9"/>
   </w:num>
-  <w:num w:numId="23" w16cid:durableId="433749353">
-    <w:abstractNumId w:val="29"/>
-  </w:num>
-  <w:num w:numId="24" w16cid:durableId="1019088250">
-    <w:abstractNumId w:val="21"/>
-  </w:num>
-  <w:num w:numId="25" w16cid:durableId="540828338">
-    <w:abstractNumId w:val="11"/>
-  </w:num>
-  <w:num w:numId="26" w16cid:durableId="683941792">
+  <w:num w:numId="29" w16cid:durableId="154688274">
     <w:abstractNumId w:val="20"/>
   </w:num>
-  <w:num w:numId="27" w16cid:durableId="1475297278">
-    <w:abstractNumId w:val="14"/>
-  </w:num>
-  <w:num w:numId="28" w16cid:durableId="2090999453">
-    <w:abstractNumId w:val="8"/>
-  </w:num>
-  <w:num w:numId="29" w16cid:durableId="154688274">
-    <w:abstractNumId w:val="18"/>
-  </w:num>
   <w:num w:numId="30" w16cid:durableId="1055279104">
-    <w:abstractNumId w:val="25"/>
+    <w:abstractNumId w:val="27"/>
   </w:num>
   <w:num w:numId="31" w16cid:durableId="154030697">
-    <w:abstractNumId w:val="12"/>
+    <w:abstractNumId w:val="13"/>
+  </w:num>
+  <w:num w:numId="32" w16cid:durableId="81070359">
+    <w:abstractNumId w:val="19"/>
+  </w:num>
+  <w:num w:numId="33" w16cid:durableId="584458970">
+    <w:abstractNumId w:val="6"/>
   </w:num>
 </w:numbering>
 </file>
@@ -5584,7 +5818,6 @@
   <w:style w:type="character" w:default="1" w:styleId="DefaultParagraphFont">
     <w:name w:val="Default Paragraph Font"/>
     <w:uiPriority w:val="1"/>
-    <w:semiHidden/>
     <w:unhideWhenUsed/>
   </w:style>
   <w:style w:type="table" w:default="1" w:styleId="TableNormal">

</xml_diff>